<commit_message>
Added resume without phone number
</commit_message>
<xml_diff>
--- a/portfolio/static/portfolio/images/resume.docx
+++ b/portfolio/static/portfolio/images/resume.docx
@@ -10,17 +10,17 @@
         <w:jc w:val="center"/>
         <w:rPr>
           <w:rFonts w:ascii="Times New Roman" w:cs="Times New Roman" w:hAnsi="Times New Roman" w:eastAsia="Times New Roman"/>
-          <w:sz w:val="28"/>
-          <w:szCs w:val="28"/>
-        </w:rPr>
-      </w:pPr>
-      <w:r>
-        <w:rPr>
-          <w:rFonts w:ascii="Times New Roman" w:hAnsi="Times New Roman"/>
-          <w:b w:val="1"/>
-          <w:bCs w:val="1"/>
-          <w:sz w:val="36"/>
-          <w:szCs w:val="36"/>
+          <w:sz w:val="38"/>
+          <w:szCs w:val="38"/>
+        </w:rPr>
+      </w:pPr>
+      <w:r>
+        <w:rPr>
+          <w:rFonts w:ascii="Times New Roman" w:hAnsi="Times New Roman"/>
+          <w:b w:val="1"/>
+          <w:bCs w:val="1"/>
+          <w:sz w:val="38"/>
+          <w:szCs w:val="38"/>
           <w:rtl w:val="0"/>
           <w:lang w:val="en-US"/>
         </w:rPr>
@@ -30,45 +30,22 @@
     <w:p>
       <w:pPr>
         <w:pStyle w:val="Body"/>
-        <w:pBdr>
-          <w:top w:val="nil"/>
-          <w:left w:val="nil"/>
-          <w:bottom w:val="single" w:color="000000" w:sz="12" w:space="0" w:shadow="0" w:frame="0"/>
-          <w:right w:val="nil"/>
-        </w:pBdr>
         <w:spacing w:after="0" w:line="240" w:lineRule="auto"/>
         <w:jc w:val="center"/>
         <w:rPr>
           <w:rFonts w:ascii="Times New Roman" w:cs="Times New Roman" w:hAnsi="Times New Roman" w:eastAsia="Times New Roman"/>
-          <w:spacing w:val="0"/>
-        </w:rPr>
-      </w:pPr>
-      <w:r>
-        <w:rPr>
-          <w:rFonts w:ascii="Times New Roman" w:hAnsi="Times New Roman"/>
           <w:position w:val="-2"/>
-          <w:rtl w:val="0"/>
-          <w:lang w:val="en-US"/>
-        </w:rPr>
-        <w:t xml:space="preserve">3140 Dyer St. #5253 Dallas, TX  </w:t>
-      </w:r>
-      <w:r>
-        <w:rPr>
-          <w:rFonts w:ascii="Times New Roman" w:hAnsi="Times New Roman" w:hint="default"/>
+          <w:lang w:val="en-US"/>
+        </w:rPr>
+      </w:pPr>
+      <w:r>
+        <w:rPr>
+          <w:rFonts w:ascii="Times New Roman" w:hAnsi="Times New Roman"/>
           <w:position w:val="-2"/>
           <w:rtl w:val="0"/>
           <w:lang w:val="en-US"/>
         </w:rPr>
-        <w:t>·</w:t>
-      </w:r>
-      <w:r>
-        <w:rPr>
-          <w:rFonts w:ascii="Times New Roman" w:hAnsi="Times New Roman"/>
-          <w:position w:val="-2"/>
-          <w:rtl w:val="0"/>
-          <w:lang w:val="en-US"/>
-        </w:rPr>
-        <w:t xml:space="preserve"> apreston@smu.edu</w:t>
+        <w:t>apreston@smu.edu</w:t>
       </w:r>
       <w:r>
         <w:rPr>
@@ -82,30 +59,9 @@
       </w:r>
       <w:r>
         <w:rPr>
-          <w:rFonts w:ascii="Times New Roman" w:hAnsi="Times New Roman" w:hint="default"/>
-          <w:position w:val="-2"/>
-          <w:rtl w:val="0"/>
-          <w:lang w:val="en-US"/>
-        </w:rPr>
-        <w:t>·</w:t>
-      </w:r>
-      <w:r>
-        <w:rPr>
-          <w:rFonts w:ascii="Times New Roman" w:hAnsi="Times New Roman"/>
-          <w:position w:val="-2"/>
-          <w:rtl w:val="0"/>
-          <w:lang w:val="en-US"/>
-        </w:rPr>
-        <w:t xml:space="preserve"> 321-749-2467 </w:t>
-      </w:r>
-      <w:r>
-        <w:rPr>
-          <w:rFonts w:ascii="Times New Roman" w:hAnsi="Times New Roman" w:hint="default"/>
-          <w:position w:val="-2"/>
-          <w:rtl w:val="0"/>
-          <w:lang w:val="en-US"/>
-        </w:rPr>
-        <w:t>·</w:t>
+          <w:rtl w:val="0"/>
+        </w:rPr>
+        <w:t xml:space="preserve">| </w:t>
       </w:r>
       <w:r>
         <w:rPr>
@@ -166,20 +122,17 @@
       </w:r>
       <w:r>
         <w:rPr>
-          <w:rFonts w:ascii="Times New Roman" w:hAnsi="Times New Roman" w:hint="default"/>
+          <w:rtl w:val="0"/>
+        </w:rPr>
+        <w:t xml:space="preserve">| </w:t>
+      </w:r>
+      <w:r>
+        <w:rPr>
+          <w:rFonts w:ascii="Times New Roman" w:hAnsi="Times New Roman"/>
           <w:position w:val="-2"/>
           <w:rtl w:val="0"/>
           <w:lang w:val="en-US"/>
         </w:rPr>
-        <w:t>·</w:t>
-      </w:r>
-      <w:r>
-        <w:rPr>
-          <w:rFonts w:ascii="Times New Roman" w:hAnsi="Times New Roman"/>
-          <w:position w:val="-2"/>
-          <w:rtl w:val="0"/>
-          <w:lang w:val="en-US"/>
-        </w:rPr>
         <w:t xml:space="preserve"> </w:t>
       </w:r>
       <w:r>
@@ -206,7 +159,7 @@
           <w:rtl w:val="0"/>
           <w:lang w:val="en-US"/>
         </w:rPr>
-        <w:t>Personal Site</w:t>
+        <w:t>Portfolio Site</w:t>
       </w:r>
       <w:r>
         <w:rPr/>
@@ -232,12 +185,9 @@
       </w:r>
       <w:r>
         <w:rPr>
-          <w:rFonts w:ascii="Times New Roman" w:hAnsi="Times New Roman" w:hint="default"/>
-          <w:position w:val="-2"/>
-          <w:rtl w:val="0"/>
-          <w:lang w:val="en-US"/>
-        </w:rPr>
-        <w:t>·</w:t>
+          <w:rtl w:val="0"/>
+        </w:rPr>
+        <w:t>|</w:t>
       </w:r>
       <w:r>
         <w:rPr>
@@ -287,6 +237,17 @@
         </w:rPr>
         <w:t xml:space="preserve"> </w:t>
       </w:r>
+    </w:p>
+    <w:p>
+      <w:pPr>
+        <w:pStyle w:val="Body"/>
+        <w:spacing w:after="0" w:line="240" w:lineRule="auto"/>
+        <w:jc w:val="center"/>
+        <w:rPr>
+          <w:rFonts w:ascii="Times New Roman" w:cs="Times New Roman" w:hAnsi="Times New Roman" w:eastAsia="Times New Roman"/>
+          <w:spacing w:val="0"/>
+        </w:rPr>
+      </w:pPr>
     </w:p>
     <w:p>
       <w:pPr>
@@ -307,7 +268,9 @@
           <w:rFonts w:ascii="Times New Roman" w:hAnsi="Times New Roman"/>
           <w:b w:val="1"/>
           <w:bCs w:val="1"/>
-          <w:spacing w:val="0"/>
+          <w:spacing w:val="-1"/>
+          <w:sz w:val="24"/>
+          <w:szCs w:val="24"/>
           <w:rtl w:val="0"/>
         </w:rPr>
         <w:t>E</w:t>
@@ -317,7 +280,9 @@
           <w:rFonts w:ascii="Times New Roman" w:hAnsi="Times New Roman"/>
           <w:b w:val="1"/>
           <w:bCs w:val="1"/>
-          <w:spacing w:val="0"/>
+          <w:spacing w:val="-1"/>
+          <w:sz w:val="24"/>
+          <w:szCs w:val="24"/>
           <w:rtl w:val="0"/>
           <w:lang w:val="en-US"/>
         </w:rPr>
@@ -390,6 +355,8 @@
       <w:r>
         <w:rPr>
           <w:rFonts w:ascii="Times New Roman" w:hAnsi="Times New Roman"/>
+          <w:b w:val="1"/>
+          <w:bCs w:val="1"/>
           <w:spacing w:val="0"/>
           <w:rtl w:val="0"/>
         </w:rPr>
@@ -398,6 +365,8 @@
       <w:r>
         <w:rPr>
           <w:rFonts w:ascii="Times New Roman" w:hAnsi="Times New Roman"/>
+          <w:b w:val="1"/>
+          <w:bCs w:val="1"/>
           <w:rtl w:val="0"/>
         </w:rPr>
         <w:t>y</w:t>
@@ -405,6 +374,8 @@
       <w:r>
         <w:rPr>
           <w:rFonts w:ascii="Times New Roman" w:hAnsi="Times New Roman"/>
+          <w:b w:val="1"/>
+          <w:bCs w:val="1"/>
           <w:spacing w:val="0"/>
           <w:rtl w:val="0"/>
         </w:rPr>
@@ -413,6 +384,8 @@
       <w:r>
         <w:rPr>
           <w:rFonts w:ascii="Times New Roman" w:hAnsi="Times New Roman"/>
+          <w:b w:val="1"/>
+          <w:bCs w:val="1"/>
           <w:rtl w:val="0"/>
         </w:rPr>
         <w:t>20</w:t>
@@ -420,6 +393,8 @@
       <w:r>
         <w:rPr>
           <w:rFonts w:ascii="Times New Roman" w:hAnsi="Times New Roman"/>
+          <w:b w:val="1"/>
+          <w:bCs w:val="1"/>
           <w:rtl w:val="0"/>
           <w:lang w:val="en-US"/>
         </w:rPr>
@@ -428,11 +403,22 @@
       <w:r>
         <w:rPr>
           <w:rFonts w:ascii="Times New Roman" w:hAnsi="Times New Roman"/>
-          <w:i w:val="1"/>
-          <w:iCs w:val="1"/>
-          <w:rtl w:val="0"/>
-        </w:rPr>
-        <w:t xml:space="preserve">                                                       </w:t>
+          <w:b w:val="1"/>
+          <w:bCs w:val="1"/>
+          <w:i w:val="1"/>
+          <w:iCs w:val="1"/>
+          <w:rtl w:val="0"/>
+        </w:rPr>
+        <w:t xml:space="preserve">   </w:t>
+      </w:r>
+      <w:r>
+        <w:rPr>
+          <w:rFonts w:ascii="Times New Roman" w:hAnsi="Times New Roman"/>
+          <w:i w:val="1"/>
+          <w:iCs w:val="1"/>
+          <w:rtl w:val="0"/>
+        </w:rPr>
+        <w:t xml:space="preserve">                                                    </w:t>
       </w:r>
     </w:p>
     <w:p>
@@ -584,7 +570,23 @@
           <w:rtl w:val="0"/>
           <w:lang w:val="en-US"/>
         </w:rPr>
-        <w:t>Relevant Coursework: Algorithms, Data Structures, Software Engineering, Database Concepts, Assembly, Digital Logic Design, Physics</w:t>
+        <w:t xml:space="preserve">Coursework: Algorithms, Data Structures, Software Engineering, Databases, </w:t>
+      </w:r>
+      <w:r>
+        <w:rPr>
+          <w:rFonts w:ascii="Times New Roman" w:hAnsi="Times New Roman"/>
+          <w:rtl w:val="0"/>
+          <w:lang w:val="en-US"/>
+        </w:rPr>
+        <w:t>Discrete Math</w:t>
+      </w:r>
+      <w:r>
+        <w:rPr>
+          <w:rFonts w:ascii="Times New Roman" w:hAnsi="Times New Roman"/>
+          <w:rtl w:val="0"/>
+          <w:lang w:val="en-US"/>
+        </w:rPr>
+        <w:t>, Assembly</w:t>
       </w:r>
     </w:p>
     <w:p>
@@ -727,15 +729,7 @@
         <w:tab/>
         <w:t xml:space="preserve">         </w:t>
         <w:tab/>
-        <w:t xml:space="preserve">           </w:t>
-      </w:r>
-      <w:r>
-        <w:rPr>
-          <w:rFonts w:ascii="Times New Roman" w:hAnsi="Times New Roman"/>
-          <w:rtl w:val="0"/>
-          <w:lang w:val="en-US"/>
-        </w:rPr>
-        <w:t>Dallas, TX</w:t>
+        <w:t xml:space="preserve">          Dallas, TX</w:t>
       </w:r>
     </w:p>
     <w:p>
@@ -755,7 +749,7 @@
           <w:rtl w:val="0"/>
           <w:lang w:val="en-US"/>
         </w:rPr>
-        <w:t>Research Assistant</w:t>
+        <w:t>Undergraduate Researcher</w:t>
       </w:r>
       <w:r>
         <w:rPr>
@@ -786,30 +780,34 @@
           <w:iCs w:val="1"/>
           <w:rtl w:val="0"/>
         </w:rPr>
-        <w:t xml:space="preserve">                                             </w:t>
-      </w:r>
-      <w:r>
-        <w:rPr>
-          <w:rFonts w:ascii="Times New Roman" w:hAnsi="Times New Roman"/>
-          <w:i w:val="1"/>
-          <w:iCs w:val="1"/>
-          <w:rtl w:val="0"/>
-          <w:lang w:val="en-US"/>
-        </w:rPr>
-        <w:t xml:space="preserve">  </w:t>
-      </w:r>
-      <w:r>
-        <w:rPr>
-          <w:rFonts w:ascii="Times New Roman" w:hAnsi="Times New Roman"/>
+        <w:t xml:space="preserve">                                     </w:t>
+      </w:r>
+      <w:r>
+        <w:rPr>
+          <w:rFonts w:ascii="Times New Roman" w:hAnsi="Times New Roman"/>
+          <w:i w:val="1"/>
+          <w:iCs w:val="1"/>
+          <w:rtl w:val="0"/>
+          <w:lang w:val="en-US"/>
+        </w:rPr>
+        <w:t xml:space="preserve"> </w:t>
+      </w:r>
+      <w:r>
+        <w:rPr>
+          <w:rFonts w:ascii="Times New Roman" w:hAnsi="Times New Roman"/>
+          <w:i w:val="1"/>
+          <w:iCs w:val="1"/>
           <w:spacing w:val="0"/>
           <w:rtl w:val="0"/>
           <w:lang w:val="en-US"/>
         </w:rPr>
-        <w:t xml:space="preserve">August 2020 - </w:t>
-      </w:r>
-      <w:r>
-        <w:rPr>
-          <w:rFonts w:ascii="Times New Roman" w:hAnsi="Times New Roman"/>
+        <w:t xml:space="preserve">Aug. 2020 - </w:t>
+      </w:r>
+      <w:r>
+        <w:rPr>
+          <w:rFonts w:ascii="Times New Roman" w:hAnsi="Times New Roman"/>
+          <w:i w:val="1"/>
+          <w:iCs w:val="1"/>
           <w:spacing w:val="0"/>
           <w:rtl w:val="0"/>
           <w:lang w:val="en-US"/>
@@ -857,7 +855,39 @@
           <w:rtl w:val="0"/>
           <w:lang w:val="en-US"/>
         </w:rPr>
-        <w:t>mplementing a Neural Network, using TensorFlow and Scikit-learn, on a Field-programmable gate array to perform jet flavor tagging</w:t>
+        <w:t xml:space="preserve">mplementing a </w:t>
+      </w:r>
+      <w:r>
+        <w:rPr>
+          <w:rFonts w:ascii="Times New Roman" w:hAnsi="Times New Roman"/>
+          <w:rtl w:val="0"/>
+          <w:lang w:val="en-US"/>
+        </w:rPr>
+        <w:t>Convolutional n</w:t>
+      </w:r>
+      <w:r>
+        <w:rPr>
+          <w:rFonts w:ascii="Times New Roman" w:hAnsi="Times New Roman"/>
+          <w:rtl w:val="0"/>
+          <w:lang w:val="en-US"/>
+        </w:rPr>
+        <w:t xml:space="preserve">eural </w:t>
+      </w:r>
+      <w:r>
+        <w:rPr>
+          <w:rFonts w:ascii="Times New Roman" w:hAnsi="Times New Roman"/>
+          <w:rtl w:val="0"/>
+          <w:lang w:val="en-US"/>
+        </w:rPr>
+        <w:t>n</w:t>
+      </w:r>
+      <w:r>
+        <w:rPr>
+          <w:rFonts w:ascii="Times New Roman" w:hAnsi="Times New Roman"/>
+          <w:rtl w:val="0"/>
+          <w:lang w:val="en-US"/>
+        </w:rPr>
+        <w:t>etwork, using TensorFlow and Scikit-learn, on a Field-programmable gate array to perform jet flavor tagging</w:t>
       </w:r>
       <w:r>
         <w:rPr>
@@ -973,7 +1003,23 @@
           <w:rtl w:val="0"/>
           <w:lang w:val="en-US"/>
         </w:rPr>
-        <w:t>Developing Jupiter Notebooks to visualize how neural network processes particle collision images</w:t>
+        <w:t xml:space="preserve">Developing </w:t>
+      </w:r>
+      <w:r>
+        <w:rPr>
+          <w:rFonts w:ascii="Times New Roman" w:hAnsi="Times New Roman"/>
+          <w:rtl w:val="0"/>
+          <w:lang w:val="en-US"/>
+        </w:rPr>
+        <w:t>Jupyter</w:t>
+      </w:r>
+      <w:r>
+        <w:rPr>
+          <w:rFonts w:ascii="Times New Roman" w:hAnsi="Times New Roman"/>
+          <w:rtl w:val="0"/>
+          <w:lang w:val="en-US"/>
+        </w:rPr>
+        <w:t xml:space="preserve"> Notebooks to visualize how neural network processes particle collision images</w:t>
       </w:r>
     </w:p>
     <w:p>
@@ -993,7 +1039,7 @@
           <w:rtl w:val="0"/>
           <w:lang w:val="en-US"/>
         </w:rPr>
-        <w:t>Lyle School of Engineering</w:t>
+        <w:t>SMU Lyle School of Engineering</w:t>
       </w:r>
       <w:r>
         <w:rPr>
@@ -1026,17 +1072,7 @@
         <w:tab/>
         <w:tab/>
         <w:tab/>
-        <w:t xml:space="preserve">         </w:t>
-        <w:tab/>
-        <w:t xml:space="preserve">           </w:t>
-      </w:r>
-      <w:r>
-        <w:rPr>
-          <w:rFonts w:ascii="Times New Roman" w:hAnsi="Times New Roman"/>
-          <w:rtl w:val="0"/>
-          <w:lang w:val="en-US"/>
-        </w:rPr>
-        <w:t>Dallas, TX</w:t>
+        <w:t xml:space="preserve">          Dallas, TX</w:t>
       </w:r>
     </w:p>
     <w:p>
@@ -1056,7 +1092,7 @@
           <w:rtl w:val="0"/>
           <w:lang w:val="en-US"/>
         </w:rPr>
-        <w:t xml:space="preserve">Teaching Assistant </w:t>
+        <w:t xml:space="preserve">CS 1342 Teaching Assistant </w:t>
       </w:r>
       <w:r>
         <w:rPr>
@@ -1088,30 +1124,34 @@
           <w:iCs w:val="1"/>
           <w:rtl w:val="0"/>
         </w:rPr>
-        <w:t xml:space="preserve">                                             </w:t>
-      </w:r>
-      <w:r>
-        <w:rPr>
-          <w:rFonts w:ascii="Times New Roman" w:hAnsi="Times New Roman"/>
-          <w:i w:val="1"/>
-          <w:iCs w:val="1"/>
-          <w:rtl w:val="0"/>
-          <w:lang w:val="en-US"/>
-        </w:rPr>
-        <w:t xml:space="preserve">  </w:t>
-      </w:r>
-      <w:r>
-        <w:rPr>
-          <w:rFonts w:ascii="Times New Roman" w:hAnsi="Times New Roman"/>
+        <w:t xml:space="preserve">                                     </w:t>
+      </w:r>
+      <w:r>
+        <w:rPr>
+          <w:rFonts w:ascii="Times New Roman" w:hAnsi="Times New Roman"/>
+          <w:i w:val="1"/>
+          <w:iCs w:val="1"/>
+          <w:rtl w:val="0"/>
+          <w:lang w:val="en-US"/>
+        </w:rPr>
+        <w:t xml:space="preserve"> </w:t>
+      </w:r>
+      <w:r>
+        <w:rPr>
+          <w:rFonts w:ascii="Times New Roman" w:hAnsi="Times New Roman"/>
+          <w:i w:val="1"/>
+          <w:iCs w:val="1"/>
           <w:spacing w:val="0"/>
           <w:rtl w:val="0"/>
           <w:lang w:val="en-US"/>
         </w:rPr>
-        <w:t xml:space="preserve">August 2020 - </w:t>
-      </w:r>
-      <w:r>
-        <w:rPr>
-          <w:rFonts w:ascii="Times New Roman" w:hAnsi="Times New Roman"/>
+        <w:t xml:space="preserve">Aug. 2020 - </w:t>
+      </w:r>
+      <w:r>
+        <w:rPr>
+          <w:rFonts w:ascii="Times New Roman" w:hAnsi="Times New Roman"/>
+          <w:i w:val="1"/>
+          <w:iCs w:val="1"/>
           <w:spacing w:val="0"/>
           <w:rtl w:val="0"/>
           <w:lang w:val="en-US"/>
@@ -1151,7 +1191,7 @@
           <w:rtl w:val="0"/>
           <w:lang w:val="en-US"/>
         </w:rPr>
-        <w:t>Taught and Accessed various introductory labs and programming assignments for over 100+ undergraduate students. (Principles of Computer Science, Programming Concepts)</w:t>
+        <w:t>Teaching and Assessing various introductory labs and programming assignments for over 100+ undergraduate students. (Principles of Computer Science, Programming Concepts)</w:t>
       </w:r>
     </w:p>
     <w:p>
@@ -1187,6 +1227,8 @@
         <w:ind w:left="116" w:firstLine="0"/>
         <w:rPr>
           <w:rFonts w:ascii="Times New Roman" w:cs="Times New Roman" w:hAnsi="Times New Roman" w:eastAsia="Times New Roman"/>
+          <w:b w:val="1"/>
+          <w:bCs w:val="1"/>
         </w:rPr>
       </w:pPr>
       <w:r>
@@ -1222,15 +1264,7 @@
         <w:tab/>
         <w:t xml:space="preserve">         </w:t>
         <w:tab/>
-        <w:t xml:space="preserve">    </w:t>
-      </w:r>
-      <w:r>
-        <w:rPr>
-          <w:rFonts w:ascii="Times New Roman" w:hAnsi="Times New Roman"/>
-          <w:rtl w:val="0"/>
-          <w:lang w:val="en-US"/>
-        </w:rPr>
-        <w:t>Melbourne, FL</w:t>
+        <w:t xml:space="preserve">   Melbourne, FL</w:t>
       </w:r>
     </w:p>
     <w:p>
@@ -1297,15 +1331,29 @@
       <w:r>
         <w:rPr>
           <w:rFonts w:ascii="Times New Roman" w:hAnsi="Times New Roman"/>
+          <w:i w:val="1"/>
+          <w:iCs w:val="1"/>
+          <w:rtl w:val="0"/>
+          <w:lang w:val="en-US"/>
+        </w:rPr>
+        <w:t xml:space="preserve"> </w:t>
+      </w:r>
+      <w:r>
+        <w:rPr>
+          <w:rFonts w:ascii="Times New Roman" w:hAnsi="Times New Roman"/>
+          <w:i w:val="1"/>
+          <w:iCs w:val="1"/>
           <w:spacing w:val="0"/>
           <w:rtl w:val="0"/>
           <w:lang w:val="en-US"/>
         </w:rPr>
-        <w:t xml:space="preserve">May 2019 - </w:t>
-      </w:r>
-      <w:r>
-        <w:rPr>
-          <w:rFonts w:ascii="Times New Roman" w:hAnsi="Times New Roman"/>
+        <w:t xml:space="preserve">May 2020 - </w:t>
+      </w:r>
+      <w:r>
+        <w:rPr>
+          <w:rFonts w:ascii="Times New Roman" w:hAnsi="Times New Roman"/>
+          <w:i w:val="1"/>
+          <w:iCs w:val="1"/>
           <w:spacing w:val="0"/>
           <w:rtl w:val="0"/>
         </w:rPr>
@@ -1314,15 +1362,19 @@
       <w:r>
         <w:rPr>
           <w:rFonts w:ascii="Times New Roman" w:hAnsi="Times New Roman"/>
+          <w:i w:val="1"/>
+          <w:iCs w:val="1"/>
           <w:spacing w:val="0"/>
           <w:rtl w:val="0"/>
           <w:lang w:val="en-US"/>
         </w:rPr>
-        <w:t xml:space="preserve">June </w:t>
-      </w:r>
-      <w:r>
-        <w:rPr>
-          <w:rFonts w:ascii="Times New Roman" w:hAnsi="Times New Roman"/>
+        <w:t xml:space="preserve">Jun. </w:t>
+      </w:r>
+      <w:r>
+        <w:rPr>
+          <w:rFonts w:ascii="Times New Roman" w:hAnsi="Times New Roman"/>
+          <w:i w:val="1"/>
+          <w:iCs w:val="1"/>
           <w:rtl w:val="0"/>
         </w:rPr>
         <w:t>201</w:t>
@@ -1330,6 +1382,8 @@
       <w:r>
         <w:rPr>
           <w:rFonts w:ascii="Times New Roman" w:hAnsi="Times New Roman"/>
+          <w:i w:val="1"/>
+          <w:iCs w:val="1"/>
           <w:rtl w:val="0"/>
           <w:lang w:val="en-US"/>
         </w:rPr>
@@ -1368,7 +1422,7 @@
           <w:rtl w:val="0"/>
           <w:lang w:val="en-US"/>
         </w:rPr>
-        <w:t xml:space="preserve">Created novel Python micro-service to automatically find the nearest weather station (including redundancy checking when data was not available) </w:t>
+        <w:t>Created novel Python micro-service to automatically find the nearest weather station (including redundancy checking when data was not available)</w:t>
       </w:r>
     </w:p>
     <w:p>
@@ -1394,7 +1448,55 @@
           <w:rtl w:val="0"/>
           <w:lang w:val="en-US"/>
         </w:rPr>
-        <w:t>Fetched weather data from government API based on plane crash date and location resulting in an Excel report that was used to aid accident data in creating visualizations</w:t>
+        <w:t>Fetched weather data from government API based on plane crash date and location to populate an Excel</w:t>
+      </w:r>
+      <w:r>
+        <w:rPr>
+          <w:rFonts w:ascii="Times New Roman" w:hAnsi="Times New Roman"/>
+          <w:rtl w:val="0"/>
+          <w:lang w:val="en-US"/>
+        </w:rPr>
+        <w:t xml:space="preserve"> </w:t>
+      </w:r>
+      <w:r>
+        <w:rPr>
+          <w:rFonts w:ascii="Times New Roman" w:hAnsi="Times New Roman"/>
+          <w:rtl w:val="0"/>
+          <w:lang w:val="en-US"/>
+        </w:rPr>
+        <w:t xml:space="preserve">report that </w:t>
+      </w:r>
+      <w:r>
+        <w:rPr>
+          <w:rFonts w:ascii="Times New Roman" w:hAnsi="Times New Roman"/>
+          <w:rtl w:val="0"/>
+          <w:lang w:val="en-US"/>
+        </w:rPr>
+        <w:t xml:space="preserve">aided in </w:t>
+      </w:r>
+      <w:r>
+        <w:rPr>
+          <w:rFonts w:ascii="Times New Roman" w:hAnsi="Times New Roman"/>
+          <w:rtl w:val="0"/>
+          <w:lang w:val="en-US"/>
+        </w:rPr>
+        <w:t>visualiz</w:t>
+      </w:r>
+      <w:r>
+        <w:rPr>
+          <w:rFonts w:ascii="Times New Roman" w:hAnsi="Times New Roman"/>
+          <w:rtl w:val="0"/>
+          <w:lang w:val="en-US"/>
+        </w:rPr>
+        <w:t>ation of</w:t>
+      </w:r>
+      <w:r>
+        <w:rPr>
+          <w:rFonts w:ascii="Times New Roman" w:hAnsi="Times New Roman"/>
+          <w:rtl w:val="0"/>
+          <w:lang w:val="en-US"/>
+        </w:rPr>
+        <w:t xml:space="preserve"> accident data</w:t>
       </w:r>
     </w:p>
     <w:p>
@@ -1420,7 +1522,7 @@
           <w:rtl w:val="0"/>
           <w:lang w:val="en-US"/>
         </w:rPr>
-        <w:t>Performed data cleanup in Python to increase the quality of weather station data by removing fuzzy duplicates, removing unnecessary columns, and manipulating data when needed</w:t>
+        <w:t>Performed data cleanup in Python to increase the quality of weather station data by removing fuzzy duplicates, deleting unnecessary columns, and manipulating data when needed</w:t>
       </w:r>
     </w:p>
     <w:p>
@@ -1450,15 +1552,19 @@
           <w:rFonts w:ascii="Times New Roman" w:cs="Times New Roman" w:hAnsi="Times New Roman" w:eastAsia="Times New Roman"/>
           <w:b w:val="1"/>
           <w:bCs w:val="1"/>
-          <w:spacing w:val="0"/>
-        </w:rPr>
-      </w:pPr>
-      <w:r>
-        <w:rPr>
-          <w:rFonts w:ascii="Times New Roman" w:hAnsi="Times New Roman"/>
-          <w:b w:val="1"/>
-          <w:bCs w:val="1"/>
-          <w:spacing w:val="0"/>
+          <w:spacing w:val="-1"/>
+          <w:sz w:val="24"/>
+          <w:szCs w:val="24"/>
+        </w:rPr>
+      </w:pPr>
+      <w:r>
+        <w:rPr>
+          <w:rFonts w:ascii="Times New Roman" w:hAnsi="Times New Roman"/>
+          <w:b w:val="1"/>
+          <w:bCs w:val="1"/>
+          <w:spacing w:val="-1"/>
+          <w:sz w:val="24"/>
+          <w:szCs w:val="24"/>
           <w:rtl w:val="0"/>
           <w:lang w:val="en-US"/>
         </w:rPr>
@@ -1469,11 +1575,13 @@
           <w:rFonts w:ascii="Times New Roman" w:hAnsi="Times New Roman"/>
           <w:b w:val="1"/>
           <w:bCs w:val="1"/>
-          <w:spacing w:val="0"/>
-          <w:rtl w:val="0"/>
-          <w:lang w:val="en-US"/>
-        </w:rPr>
-        <w:t xml:space="preserve">Projects (portfolio: </w:t>
+          <w:spacing w:val="-1"/>
+          <w:sz w:val="24"/>
+          <w:szCs w:val="24"/>
+          <w:rtl w:val="0"/>
+          <w:lang w:val="en-US"/>
+        </w:rPr>
+        <w:t xml:space="preserve">Projects (Portfolio: </w:t>
       </w:r>
       <w:r>
         <w:rPr>
@@ -1481,7 +1589,9 @@
           <w:rFonts w:ascii="Times New Roman" w:cs="Times New Roman" w:hAnsi="Times New Roman" w:eastAsia="Times New Roman"/>
           <w:b w:val="1"/>
           <w:bCs w:val="1"/>
-          <w:spacing w:val="0"/>
+          <w:spacing w:val="-1"/>
+          <w:sz w:val="24"/>
+          <w:szCs w:val="24"/>
         </w:rPr>
         <w:fldChar w:fldCharType="begin" w:fldLock="0"/>
       </w:r>
@@ -1491,7 +1601,9 @@
           <w:rFonts w:ascii="Times New Roman" w:cs="Times New Roman" w:hAnsi="Times New Roman" w:eastAsia="Times New Roman"/>
           <w:b w:val="1"/>
           <w:bCs w:val="1"/>
-          <w:spacing w:val="0"/>
+          <w:spacing w:val="-1"/>
+          <w:sz w:val="24"/>
+          <w:szCs w:val="24"/>
         </w:rPr>
         <w:instrText xml:space="preserve"> HYPERLINK "https://alexpreston.org/portfolio/"</w:instrText>
       </w:r>
@@ -1501,7 +1613,9 @@
           <w:rFonts w:ascii="Times New Roman" w:cs="Times New Roman" w:hAnsi="Times New Roman" w:eastAsia="Times New Roman"/>
           <w:b w:val="1"/>
           <w:bCs w:val="1"/>
-          <w:spacing w:val="0"/>
+          <w:spacing w:val="-1"/>
+          <w:sz w:val="24"/>
+          <w:szCs w:val="24"/>
         </w:rPr>
         <w:fldChar w:fldCharType="separate" w:fldLock="0"/>
       </w:r>
@@ -1511,7 +1625,9 @@
           <w:rFonts w:ascii="Times New Roman" w:hAnsi="Times New Roman"/>
           <w:b w:val="1"/>
           <w:bCs w:val="1"/>
-          <w:spacing w:val="0"/>
+          <w:spacing w:val="-1"/>
+          <w:sz w:val="24"/>
+          <w:szCs w:val="24"/>
           <w:rtl w:val="0"/>
           <w:lang w:val="en-US"/>
         </w:rPr>
@@ -1522,7 +1638,9 @@
           <w:rFonts w:ascii="Times New Roman" w:cs="Times New Roman" w:hAnsi="Times New Roman" w:eastAsia="Times New Roman"/>
           <w:b w:val="1"/>
           <w:bCs w:val="1"/>
-          <w:spacing w:val="0"/>
+          <w:spacing w:val="-1"/>
+          <w:sz w:val="24"/>
+          <w:szCs w:val="24"/>
         </w:rPr>
         <w:fldChar w:fldCharType="end" w:fldLock="0"/>
       </w:r>
@@ -1531,7 +1649,9 @@
           <w:rFonts w:ascii="Times New Roman" w:hAnsi="Times New Roman"/>
           <w:b w:val="1"/>
           <w:bCs w:val="1"/>
-          <w:spacing w:val="0"/>
+          <w:spacing w:val="-1"/>
+          <w:sz w:val="24"/>
+          <w:szCs w:val="24"/>
           <w:rtl w:val="0"/>
           <w:lang w:val="en-US"/>
         </w:rPr>
@@ -1545,6 +1665,8 @@
         <w:ind w:left="116" w:firstLine="0"/>
         <w:rPr>
           <w:rFonts w:ascii="Times New Roman" w:cs="Times New Roman" w:hAnsi="Times New Roman" w:eastAsia="Times New Roman"/>
+          <w:b w:val="1"/>
+          <w:bCs w:val="1"/>
         </w:rPr>
       </w:pPr>
       <w:r>
@@ -1580,15 +1702,7 @@
         <w:tab/>
         <w:t xml:space="preserve">         </w:t>
         <w:tab/>
-        <w:t xml:space="preserve">           </w:t>
-      </w:r>
-      <w:r>
-        <w:rPr>
-          <w:rFonts w:ascii="Times New Roman" w:hAnsi="Times New Roman"/>
-          <w:rtl w:val="0"/>
-          <w:lang w:val="en-US"/>
-        </w:rPr>
-        <w:t>Dallas, TX</w:t>
+        <w:t xml:space="preserve">          Dallas, TX</w:t>
       </w:r>
     </w:p>
     <w:p>
@@ -1608,7 +1722,15 @@
           <w:rtl w:val="0"/>
           <w:lang w:val="en-US"/>
         </w:rPr>
-        <w:t>Personal Project</w:t>
+        <w:t>Independent Project</w:t>
+      </w:r>
+      <w:r>
+        <w:rPr>
+          <w:rFonts w:ascii="Times New Roman" w:cs="Times New Roman" w:hAnsi="Times New Roman" w:eastAsia="Times New Roman"/>
+          <w:i w:val="1"/>
+          <w:iCs w:val="1"/>
+          <w:rtl w:val="0"/>
+        </w:rPr>
         <w:tab/>
         <w:tab/>
         <w:t xml:space="preserve">            </w:t>
@@ -1635,6 +1757,8 @@
       <w:r>
         <w:rPr>
           <w:rFonts w:ascii="Times New Roman" w:hAnsi="Times New Roman"/>
+          <w:i w:val="1"/>
+          <w:iCs w:val="1"/>
           <w:rtl w:val="0"/>
           <w:lang w:val="en-US"/>
         </w:rPr>
@@ -1673,7 +1797,7 @@
           <w:rtl w:val="0"/>
           <w:lang w:val="en-US"/>
         </w:rPr>
-        <w:t xml:space="preserve">Designed and created a website in </w:t>
+        <w:t xml:space="preserve">Designing and creating a website in </w:t>
       </w:r>
       <w:r>
         <w:rPr>
@@ -1715,7 +1839,7 @@
           <w:rtl w:val="0"/>
           <w:lang w:val="en-US"/>
         </w:rPr>
-        <w:t xml:space="preserve">Created database in </w:t>
+        <w:t xml:space="preserve">Creating database in </w:t>
       </w:r>
       <w:r>
         <w:rPr>
@@ -1757,7 +1881,7 @@
           <w:rtl w:val="0"/>
           <w:lang w:val="en-US"/>
         </w:rPr>
-        <w:t>Implemented seven different e</w:t>
+        <w:t>Implementing 7 different e</w:t>
       </w:r>
       <w:r>
         <w:rPr>
@@ -1773,23 +1897,7 @@
           <w:rtl w:val="0"/>
           <w:lang w:val="en-US"/>
         </w:rPr>
-        <w:t xml:space="preserve"> summarization algorithms in </w:t>
-      </w:r>
-      <w:r>
-        <w:rPr>
-          <w:rFonts w:ascii="Times New Roman" w:hAnsi="Times New Roman"/>
-          <w:rtl w:val="0"/>
-          <w:lang w:val="en-US"/>
-        </w:rPr>
-        <w:t>NLTK</w:t>
-      </w:r>
-      <w:r>
-        <w:rPr>
-          <w:rFonts w:ascii="Times New Roman" w:hAnsi="Times New Roman"/>
-          <w:rtl w:val="0"/>
-          <w:lang w:val="en-US"/>
-        </w:rPr>
-        <w:t xml:space="preserve"> for users to choose from</w:t>
+        <w:t xml:space="preserve"> summarization algorithms in Python for users to choose from</w:t>
       </w:r>
     </w:p>
     <w:p>
@@ -1815,7 +1923,7 @@
           <w:rtl w:val="0"/>
           <w:lang w:val="en-US"/>
         </w:rPr>
-        <w:t xml:space="preserve">Automated memory management of database in Celery to increase the efficiency of accessing user data. </w:t>
+        <w:t xml:space="preserve">Automating memory management of database in Celery to increase the efficiency of accessing user data. </w:t>
       </w:r>
     </w:p>
     <w:p>
@@ -1825,6 +1933,8 @@
         <w:ind w:left="116" w:firstLine="0"/>
         <w:rPr>
           <w:rFonts w:ascii="Times New Roman" w:cs="Times New Roman" w:hAnsi="Times New Roman" w:eastAsia="Times New Roman"/>
+          <w:b w:val="1"/>
+          <w:bCs w:val="1"/>
         </w:rPr>
       </w:pPr>
       <w:r>
@@ -1860,15 +1970,7 @@
         <w:tab/>
         <w:t xml:space="preserve">         </w:t>
         <w:tab/>
-        <w:t xml:space="preserve">           </w:t>
-      </w:r>
-      <w:r>
-        <w:rPr>
-          <w:rFonts w:ascii="Times New Roman" w:hAnsi="Times New Roman"/>
-          <w:rtl w:val="0"/>
-          <w:lang w:val="en-US"/>
-        </w:rPr>
-        <w:t>Dallas, TX</w:t>
+        <w:t xml:space="preserve">          Dallas, TX</w:t>
       </w:r>
     </w:p>
     <w:p>
@@ -1888,7 +1990,15 @@
           <w:rtl w:val="0"/>
           <w:lang w:val="en-US"/>
         </w:rPr>
-        <w:t>Personal Project</w:t>
+        <w:t>Group Project</w:t>
+      </w:r>
+      <w:r>
+        <w:rPr>
+          <w:rFonts w:ascii="Times New Roman" w:cs="Times New Roman" w:hAnsi="Times New Roman" w:eastAsia="Times New Roman"/>
+          <w:i w:val="1"/>
+          <w:iCs w:val="1"/>
+          <w:rtl w:val="0"/>
+        </w:rPr>
         <w:tab/>
         <w:tab/>
         <w:t xml:space="preserve">            </w:t>
@@ -1910,15 +2020,27 @@
           <w:rtl w:val="0"/>
         </w:rPr>
         <w:tab/>
+        <w:t xml:space="preserve">         </w:t>
+        <w:tab/>
         <w:t xml:space="preserve">          </w:t>
       </w:r>
       <w:r>
         <w:rPr>
           <w:rFonts w:ascii="Times New Roman" w:hAnsi="Times New Roman"/>
-          <w:rtl w:val="0"/>
-          <w:lang w:val="en-US"/>
-        </w:rPr>
-        <w:t xml:space="preserve">June 2020 - Present </w:t>
+          <w:i w:val="1"/>
+          <w:iCs w:val="1"/>
+          <w:rtl w:val="0"/>
+          <w:lang w:val="en-US"/>
+        </w:rPr>
+        <w:t>Jun. 2020 - Present</w:t>
+      </w:r>
+      <w:r>
+        <w:rPr>
+          <w:rFonts w:ascii="Times New Roman" w:hAnsi="Times New Roman"/>
+          <w:rtl w:val="0"/>
+          <w:lang w:val="en-US"/>
+        </w:rPr>
+        <w:t xml:space="preserve"> </w:t>
       </w:r>
       <w:r>
         <w:rPr>
@@ -1953,7 +2075,7 @@
           <w:rtl w:val="0"/>
           <w:lang w:val="en-US"/>
         </w:rPr>
-        <w:t>Worked in a team of three to create a f</w:t>
+        <w:t>Worked in a team of 3 to create a f</w:t>
       </w:r>
       <w:r>
         <w:rPr>
@@ -2138,15 +2260,7 @@
         <w:tab/>
         <w:t xml:space="preserve">         </w:t>
         <w:tab/>
-        <w:t xml:space="preserve">    </w:t>
-      </w:r>
-      <w:r>
-        <w:rPr>
-          <w:rFonts w:ascii="Times New Roman" w:hAnsi="Times New Roman"/>
-          <w:rtl w:val="0"/>
-          <w:lang w:val="en-US"/>
-        </w:rPr>
-        <w:t>Melbourne, FL</w:t>
+        <w:t xml:space="preserve">  Melbourne, FL</w:t>
       </w:r>
     </w:p>
     <w:p>
@@ -2166,7 +2280,7 @@
           <w:rtl w:val="0"/>
           <w:lang w:val="en-US"/>
         </w:rPr>
-        <w:t>Personal Project</w:t>
+        <w:t>Independent Project</w:t>
       </w:r>
       <w:r>
         <w:rPr>
@@ -2208,17 +2322,17 @@
         <w:tab/>
         <w:t xml:space="preserve">    </w:t>
         <w:tab/>
-        <w:t xml:space="preserve"> </w:t>
-        <w:tab/>
-        <w:t xml:space="preserve">       </w:t>
-      </w:r>
-      <w:r>
-        <w:rPr>
-          <w:rFonts w:ascii="Times New Roman" w:hAnsi="Times New Roman"/>
-          <w:rtl w:val="0"/>
-          <w:lang w:val="en-US"/>
-        </w:rPr>
-        <w:t>January 2020</w:t>
+        <w:t xml:space="preserve">      Dec. 2019 - </w:t>
+      </w:r>
+      <w:r>
+        <w:rPr>
+          <w:rFonts w:ascii="Times New Roman" w:hAnsi="Times New Roman"/>
+          <w:i w:val="1"/>
+          <w:iCs w:val="1"/>
+          <w:rtl w:val="0"/>
+          <w:lang w:val="en-US"/>
+        </w:rPr>
+        <w:t>Jan. 2020</w:t>
       </w:r>
       <w:r>
         <w:rPr>
@@ -2253,39 +2367,7 @@
           <w:rtl w:val="0"/>
           <w:lang w:val="en-US"/>
         </w:rPr>
-        <w:t xml:space="preserve">Created a content aggregator in </w:t>
-      </w:r>
-      <w:r>
-        <w:rPr>
-          <w:rFonts w:ascii="Times New Roman" w:hAnsi="Times New Roman"/>
-          <w:rtl w:val="0"/>
-          <w:lang w:val="en-US"/>
-        </w:rPr>
-        <w:t>Python</w:t>
-      </w:r>
-      <w:r>
-        <w:rPr>
-          <w:rFonts w:ascii="Times New Roman" w:hAnsi="Times New Roman"/>
-          <w:rtl w:val="0"/>
-          <w:lang w:val="en-US"/>
-        </w:rPr>
-        <w:t xml:space="preserve"> and </w:t>
-      </w:r>
-      <w:r>
-        <w:rPr>
-          <w:rFonts w:ascii="Times New Roman" w:hAnsi="Times New Roman"/>
-          <w:rtl w:val="0"/>
-          <w:lang w:val="en-US"/>
-        </w:rPr>
-        <w:t>Django</w:t>
-      </w:r>
-      <w:r>
-        <w:rPr>
-          <w:rFonts w:ascii="Times New Roman" w:hAnsi="Times New Roman"/>
-          <w:rtl w:val="0"/>
-          <w:lang w:val="en-US"/>
-        </w:rPr>
-        <w:t xml:space="preserve"> to scrape headlines from various news sites to create a curated news site</w:t>
+        <w:t>Created a content aggregator in Python and Django to scrape headlines of news sites for curated news site</w:t>
       </w:r>
     </w:p>
     <w:p>
@@ -2317,6 +2399,32 @@
     <w:p>
       <w:pPr>
         <w:pStyle w:val="List Paragraph"/>
+        <w:numPr>
+          <w:ilvl w:val="0"/>
+          <w:numId w:val="6"/>
+        </w:numPr>
+        <w:bidi w:val="0"/>
+        <w:spacing w:before="1" w:after="0" w:line="240" w:lineRule="auto"/>
+        <w:ind w:right="54"/>
+        <w:jc w:val="left"/>
+        <w:rPr>
+          <w:rFonts w:ascii="Times New Roman" w:hAnsi="Times New Roman"/>
+          <w:rtl w:val="0"/>
+          <w:lang w:val="en-US"/>
+        </w:rPr>
+      </w:pPr>
+      <w:r>
+        <w:rPr>
+          <w:rFonts w:ascii="Times New Roman" w:hAnsi="Times New Roman"/>
+          <w:rtl w:val="0"/>
+          <w:lang w:val="en-US"/>
+        </w:rPr>
+        <w:t xml:space="preserve">Designed a responsive mobile version in CSS and Javascript to change layout based on device type </w:t>
+      </w:r>
+    </w:p>
+    <w:p>
+      <w:pPr>
+        <w:pStyle w:val="List Paragraph"/>
         <w:bidi w:val="0"/>
         <w:spacing w:before="1" w:after="0" w:line="240" w:lineRule="auto"/>
         <w:ind w:left="0" w:right="54" w:firstLine="0"/>
@@ -2341,6 +2449,8 @@
           <w:rFonts w:ascii="Times New Roman" w:cs="Times New Roman" w:hAnsi="Times New Roman" w:eastAsia="Times New Roman"/>
           <w:b w:val="1"/>
           <w:bCs w:val="1"/>
+          <w:i w:val="1"/>
+          <w:iCs w:val="1"/>
           <w:spacing w:val="0"/>
         </w:rPr>
       </w:pPr>
@@ -2350,153 +2460,75 @@
           <w:b w:val="1"/>
           <w:bCs w:val="1"/>
           <w:spacing w:val="0"/>
-          <w:rtl w:val="0"/>
-          <w:lang w:val="en-US"/>
-        </w:rPr>
-        <w:t>Campus Involvement</w:t>
-      </w:r>
-    </w:p>
-    <w:p>
-      <w:pPr>
-        <w:pStyle w:val="Body"/>
-        <w:spacing w:before="26" w:after="0" w:line="240" w:lineRule="auto"/>
-        <w:ind w:left="116" w:firstLine="0"/>
+          <w:sz w:val="24"/>
+          <w:szCs w:val="24"/>
+          <w:rtl w:val="0"/>
+          <w:lang w:val="en-US"/>
+        </w:rPr>
+        <w:t>Technical Skills &amp; Interests</w:t>
+      </w:r>
+      <w:r>
+        <w:rPr>
+          <w:rFonts w:ascii="Times New Roman" w:hAnsi="Times New Roman"/>
+          <w:b w:val="1"/>
+          <w:bCs w:val="1"/>
+          <w:spacing w:val="0"/>
+          <w:rtl w:val="0"/>
+          <w:lang w:val="en-US"/>
+        </w:rPr>
+        <w:t xml:space="preserve"> </w:t>
+      </w:r>
+      <w:r>
+        <w:rPr>
+          <w:rFonts w:ascii="Times New Roman" w:hAnsi="Times New Roman"/>
+          <w:b w:val="1"/>
+          <w:bCs w:val="1"/>
+          <w:i w:val="1"/>
+          <w:iCs w:val="1"/>
+          <w:spacing w:val="0"/>
+          <w:rtl w:val="0"/>
+          <w:lang w:val="en-US"/>
+        </w:rPr>
+        <w:t xml:space="preserve">                           </w:t>
+      </w:r>
+      <w:r>
+        <w:rPr>
+          <w:rFonts w:ascii="Times New Roman" w:hAnsi="Times New Roman"/>
+          <w:b w:val="1"/>
+          <w:bCs w:val="1"/>
+          <w:i w:val="1"/>
+          <w:iCs w:val="1"/>
+          <w:spacing w:val="0"/>
+          <w:rtl w:val="0"/>
+        </w:rPr>
+        <w:t xml:space="preserve">                                                               </w:t>
+      </w:r>
+      <w:r>
         <w:rPr>
           <w:rFonts w:ascii="Times New Roman" w:cs="Times New Roman" w:hAnsi="Times New Roman" w:eastAsia="Times New Roman"/>
-        </w:rPr>
-      </w:pPr>
-      <w:r>
-        <w:rPr>
-          <w:rFonts w:ascii="Times New Roman" w:hAnsi="Times New Roman"/>
-          <w:b w:val="1"/>
-          <w:bCs w:val="1"/>
+          <w:b w:val="1"/>
+          <w:bCs w:val="1"/>
+          <w:i w:val="1"/>
+          <w:iCs w:val="1"/>
           <w:spacing w:val="0"/>
           <w:rtl w:val="0"/>
-          <w:lang w:val="en-US"/>
-        </w:rPr>
-        <w:t>Robotics Club</w:t>
-      </w:r>
-      <w:r>
-        <w:rPr>
-          <w:rFonts w:ascii="Times New Roman" w:cs="Times New Roman" w:hAnsi="Times New Roman" w:eastAsia="Times New Roman"/>
-          <w:b w:val="1"/>
-          <w:bCs w:val="1"/>
-          <w:rtl w:val="0"/>
-        </w:rPr>
-        <w:tab/>
-        <w:t xml:space="preserve">                                                                            </w:t>
-      </w:r>
-      <w:r>
-        <w:rPr>
-          <w:rFonts w:ascii="Times New Roman" w:cs="Times New Roman" w:hAnsi="Times New Roman" w:eastAsia="Times New Roman"/>
-          <w:b w:val="1"/>
-          <w:bCs w:val="1"/>
-          <w:rtl w:val="0"/>
-        </w:rPr>
-        <w:tab/>
-        <w:tab/>
-        <w:tab/>
-        <w:t xml:space="preserve">         </w:t>
-        <w:tab/>
-        <w:t xml:space="preserve">           </w:t>
-      </w:r>
-      <w:r>
-        <w:rPr>
-          <w:rFonts w:ascii="Times New Roman" w:hAnsi="Times New Roman"/>
-          <w:rtl w:val="0"/>
-          <w:lang w:val="en-US"/>
-        </w:rPr>
-        <w:t>Dallas, TX</w:t>
-      </w:r>
-    </w:p>
-    <w:p>
-      <w:pPr>
-        <w:pStyle w:val="Body"/>
-        <w:spacing w:before="1" w:after="0" w:line="240" w:lineRule="auto"/>
-        <w:ind w:left="116" w:firstLine="0"/>
-        <w:rPr>
-          <w:rFonts w:ascii="Times New Roman" w:cs="Times New Roman" w:hAnsi="Times New Roman" w:eastAsia="Times New Roman"/>
-          <w:i w:val="1"/>
-          <w:iCs w:val="1"/>
-        </w:rPr>
-      </w:pPr>
-      <w:r>
-        <w:rPr>
-          <w:rFonts w:ascii="Times New Roman" w:hAnsi="Times New Roman"/>
-          <w:i w:val="1"/>
-          <w:iCs w:val="1"/>
-          <w:rtl w:val="0"/>
-          <w:lang w:val="en-US"/>
-        </w:rPr>
-        <w:t>M</w:t>
-      </w:r>
-      <w:r>
-        <w:rPr>
-          <w:rFonts w:ascii="Times New Roman" w:hAnsi="Times New Roman"/>
-          <w:i w:val="1"/>
-          <w:iCs w:val="1"/>
-          <w:rtl w:val="0"/>
-          <w:lang w:val="en-US"/>
-        </w:rPr>
-        <w:t>ember</w:t>
-      </w:r>
-      <w:r>
-        <w:rPr>
-          <w:rFonts w:ascii="Times New Roman" w:cs="Times New Roman" w:hAnsi="Times New Roman" w:eastAsia="Times New Roman"/>
-          <w:i w:val="1"/>
-          <w:iCs w:val="1"/>
-          <w:rtl w:val="0"/>
-        </w:rPr>
-        <w:tab/>
-        <w:t xml:space="preserve">                     </w:t>
-      </w:r>
-      <w:r>
-        <w:rPr>
-          <w:rFonts w:ascii="Times New Roman" w:hAnsi="Times New Roman"/>
-          <w:i w:val="1"/>
-          <w:iCs w:val="1"/>
-          <w:rtl w:val="0"/>
-          <w:lang w:val="en-US"/>
-        </w:rPr>
-        <w:t xml:space="preserve">       </w:t>
-      </w:r>
-      <w:r>
-        <w:rPr>
-          <w:rFonts w:ascii="Times New Roman" w:hAnsi="Times New Roman"/>
-          <w:i w:val="1"/>
-          <w:iCs w:val="1"/>
-          <w:rtl w:val="0"/>
-        </w:rPr>
-        <w:t xml:space="preserve">                                                               </w:t>
-      </w:r>
-      <w:r>
-        <w:rPr>
-          <w:rFonts w:ascii="Times New Roman" w:cs="Times New Roman" w:hAnsi="Times New Roman" w:eastAsia="Times New Roman"/>
-          <w:i w:val="1"/>
-          <w:iCs w:val="1"/>
-          <w:rtl w:val="0"/>
         </w:rPr>
         <w:tab/>
         <w:t xml:space="preserve">    </w:t>
         <w:tab/>
-        <w:t xml:space="preserve">                    </w:t>
-      </w:r>
-      <w:r>
-        <w:rPr>
-          <w:rFonts w:ascii="Times New Roman" w:hAnsi="Times New Roman"/>
-          <w:rtl w:val="0"/>
-          <w:lang w:val="en-US"/>
-        </w:rPr>
-        <w:t>January 2020-Present</w:t>
-      </w:r>
-      <w:r>
-        <w:rPr>
-          <w:rFonts w:ascii="Times New Roman" w:hAnsi="Times New Roman"/>
-          <w:i w:val="1"/>
-          <w:iCs w:val="1"/>
-          <w:rtl w:val="0"/>
-        </w:rPr>
-        <w:t xml:space="preserve">                             </w:t>
+        <w:t xml:space="preserve">          </w:t>
+      </w:r>
+      <w:r>
+        <w:rPr>
+          <w:rFonts w:ascii="Times New Roman" w:hAnsi="Times New Roman"/>
+          <w:b w:val="1"/>
+          <w:bCs w:val="1"/>
+          <w:i w:val="1"/>
+          <w:iCs w:val="1"/>
+          <w:spacing w:val="0"/>
+          <w:rtl w:val="0"/>
+        </w:rPr>
+        <w:t xml:space="preserve">                           </w:t>
       </w:r>
     </w:p>
     <w:p>
@@ -2519,34 +2551,184 @@
       <w:r>
         <w:rPr>
           <w:rFonts w:ascii="Times New Roman" w:hAnsi="Times New Roman"/>
-          <w:rtl w:val="0"/>
-          <w:lang w:val="en-US"/>
-        </w:rPr>
-        <w:t xml:space="preserve">Creating </w:t>
-      </w:r>
-      <w:r>
-        <w:rPr>
-          <w:rFonts w:ascii="Times New Roman" w:hAnsi="Times New Roman"/>
-          <w:rtl w:val="0"/>
-          <w:lang w:val="en-US"/>
-        </w:rPr>
-        <w:t xml:space="preserve">an </w:t>
-      </w:r>
-      <w:r>
-        <w:rPr>
-          <w:rFonts w:ascii="Times New Roman" w:hAnsi="Times New Roman"/>
-          <w:rtl w:val="0"/>
-          <w:lang w:val="en-US"/>
-        </w:rPr>
-        <w:t xml:space="preserve">image collection system with Python to extract data from autonomous drone to automatically sort images based on size, orientation, color, and shape </w:t>
-      </w:r>
-      <w:r>
-        <w:rPr>
-          <w:rFonts w:ascii="Times New Roman" w:hAnsi="Times New Roman"/>
-          <w:rtl w:val="0"/>
-          <w:lang w:val="en-US"/>
-        </w:rPr>
-        <w:t>to reduce image submission time</w:t>
+          <w:b w:val="1"/>
+          <w:bCs w:val="1"/>
+          <w:rtl w:val="0"/>
+          <w:lang w:val="en-US"/>
+        </w:rPr>
+        <w:t>Languages/Technologies:</w:t>
+      </w:r>
+      <w:r>
+        <w:rPr>
+          <w:rFonts w:ascii="Times New Roman" w:hAnsi="Times New Roman"/>
+          <w:rtl w:val="0"/>
+          <w:lang w:val="en-US"/>
+        </w:rPr>
+        <w:t xml:space="preserve"> Back-end development in Python, </w:t>
+      </w:r>
+      <w:r>
+        <w:rPr>
+          <w:rFonts w:ascii="Times New Roman" w:hAnsi="Times New Roman"/>
+          <w:rtl w:val="0"/>
+          <w:lang w:val="en-US"/>
+        </w:rPr>
+        <w:t>C++</w:t>
+      </w:r>
+      <w:r>
+        <w:rPr>
+          <w:rFonts w:ascii="Times New Roman" w:hAnsi="Times New Roman"/>
+          <w:rtl w:val="0"/>
+          <w:lang w:val="en-US"/>
+        </w:rPr>
+        <w:t xml:space="preserve">, and </w:t>
+      </w:r>
+      <w:r>
+        <w:rPr>
+          <w:rFonts w:ascii="Times New Roman" w:hAnsi="Times New Roman"/>
+          <w:rtl w:val="0"/>
+          <w:lang w:val="en-US"/>
+        </w:rPr>
+        <w:t>Java</w:t>
+      </w:r>
+      <w:r>
+        <w:rPr>
+          <w:rFonts w:ascii="Times New Roman" w:hAnsi="Times New Roman"/>
+          <w:rtl w:val="0"/>
+          <w:lang w:val="en-US"/>
+        </w:rPr>
+        <w:t xml:space="preserve">. Python/SQL Data Analysis &amp; Visualization. </w:t>
+      </w:r>
+      <w:r>
+        <w:rPr>
+          <w:rFonts w:ascii="Times New Roman" w:hAnsi="Times New Roman"/>
+          <w:rtl w:val="0"/>
+          <w:lang w:val="en-US"/>
+        </w:rPr>
+        <w:t>D</w:t>
+      </w:r>
+      <w:r>
+        <w:rPr>
+          <w:rFonts w:ascii="Times New Roman" w:hAnsi="Times New Roman"/>
+          <w:rtl w:val="0"/>
+          <w:lang w:val="en-US"/>
+        </w:rPr>
+        <w:t>atabase management</w:t>
+      </w:r>
+      <w:r>
+        <w:rPr>
+          <w:rFonts w:ascii="Times New Roman" w:hAnsi="Times New Roman"/>
+          <w:rtl w:val="0"/>
+          <w:lang w:val="en-US"/>
+        </w:rPr>
+        <w:t xml:space="preserve"> in </w:t>
+      </w:r>
+      <w:r>
+        <w:rPr>
+          <w:rFonts w:ascii="Times New Roman" w:hAnsi="Times New Roman"/>
+          <w:rtl w:val="0"/>
+          <w:lang w:val="en-US"/>
+        </w:rPr>
+        <w:t>MySQL</w:t>
+      </w:r>
+      <w:r>
+        <w:rPr>
+          <w:rFonts w:ascii="Times New Roman" w:hAnsi="Times New Roman"/>
+          <w:rtl w:val="0"/>
+          <w:lang w:val="en-US"/>
+        </w:rPr>
+        <w:t xml:space="preserve"> and </w:t>
+      </w:r>
+      <w:r>
+        <w:rPr>
+          <w:rFonts w:ascii="Times New Roman" w:hAnsi="Times New Roman"/>
+          <w:rtl w:val="0"/>
+          <w:lang w:val="en-US"/>
+        </w:rPr>
+        <w:t>PostgreSQL</w:t>
+      </w:r>
+      <w:r>
+        <w:rPr>
+          <w:rFonts w:ascii="Times New Roman" w:hAnsi="Times New Roman"/>
+          <w:rtl w:val="0"/>
+          <w:lang w:val="en-US"/>
+        </w:rPr>
+        <w:t xml:space="preserve">. </w:t>
+      </w:r>
+      <w:r>
+        <w:rPr>
+          <w:rFonts w:ascii="Times New Roman" w:hAnsi="Times New Roman"/>
+          <w:rtl w:val="0"/>
+          <w:lang w:val="en-US"/>
+        </w:rPr>
+        <w:t xml:space="preserve">Experience with TensorFlow and Keras. </w:t>
+      </w:r>
+    </w:p>
+    <w:p>
+      <w:pPr>
+        <w:pStyle w:val="List Paragraph"/>
+        <w:numPr>
+          <w:ilvl w:val="0"/>
+          <w:numId w:val="6"/>
+        </w:numPr>
+        <w:bidi w:val="0"/>
+        <w:spacing w:before="1" w:after="0" w:line="240" w:lineRule="auto"/>
+        <w:ind w:right="54"/>
+        <w:jc w:val="left"/>
+        <w:rPr>
+          <w:rFonts w:ascii="Times New Roman" w:hAnsi="Times New Roman"/>
+          <w:rtl w:val="0"/>
+          <w:lang w:val="en-US"/>
+        </w:rPr>
+      </w:pPr>
+      <w:r>
+        <w:rPr>
+          <w:rFonts w:ascii="Times New Roman" w:hAnsi="Times New Roman"/>
+          <w:b w:val="1"/>
+          <w:bCs w:val="1"/>
+          <w:rtl w:val="0"/>
+          <w:lang w:val="en-US"/>
+        </w:rPr>
+        <w:t>Interests:</w:t>
+      </w:r>
+      <w:r>
+        <w:rPr>
+          <w:rFonts w:ascii="Times New Roman" w:hAnsi="Times New Roman"/>
+          <w:rtl w:val="0"/>
+          <w:lang w:val="en-US"/>
+        </w:rPr>
+        <w:t xml:space="preserve"> </w:t>
+      </w:r>
+      <w:r>
+        <w:rPr>
+          <w:rFonts w:ascii="Times New Roman" w:hAnsi="Times New Roman"/>
+          <w:rtl w:val="0"/>
+          <w:lang w:val="en-US"/>
+        </w:rPr>
+        <w:t>Philosophy</w:t>
+      </w:r>
+      <w:r>
+        <w:rPr>
+          <w:rFonts w:ascii="Times New Roman" w:hAnsi="Times New Roman"/>
+          <w:rtl w:val="0"/>
+          <w:lang w:val="en-US"/>
+        </w:rPr>
+        <w:t xml:space="preserve"> </w:t>
+      </w:r>
+      <w:r>
+        <w:rPr>
+          <w:rFonts w:ascii="Times New Roman" w:hAnsi="Times New Roman"/>
+          <w:rtl w:val="0"/>
+          <w:lang w:val="en-US"/>
+        </w:rPr>
+        <w:t>(epistemology</w:t>
+      </w:r>
+      <w:r>
+        <w:rPr>
+          <w:rFonts w:ascii="Times New Roman" w:hAnsi="Times New Roman"/>
+          <w:rtl w:val="0"/>
+          <w:lang w:val="en-US"/>
+        </w:rPr>
+        <w:t xml:space="preserve"> and logic), space, running, cooking, writing</w:t>
       </w:r>
     </w:p>
     <w:sectPr>
@@ -2690,7 +2872,7 @@
       <w:lvlText w:val="·"/>
       <w:lvlJc w:val="left"/>
       <w:pPr>
-        <w:ind w:left="810" w:hanging="360"/>
+        <w:ind w:left="533" w:hanging="173"/>
       </w:pPr>
       <w:rPr>
         <w:rFonts w:ascii="Symbol" w:cs="Symbol" w:hAnsi="Symbol" w:eastAsia="Symbol"/>
@@ -2708,7 +2890,7 @@
         <w:spacing w:val="0"/>
         <w:w w:val="100"/>
         <w:kern w:val="0"/>
-        <w:position w:val="0"/>
+        <w:position w:val="-4"/>
         <w:highlight w:val="none"/>
         <w:vertAlign w:val="baseline"/>
       </w:rPr>
@@ -2878,7 +3060,7 @@
       <w:lvlText w:val="·"/>
       <w:lvlJc w:val="left"/>
       <w:pPr>
-        <w:ind w:left="810" w:hanging="360"/>
+        <w:ind w:left="533" w:hanging="173"/>
       </w:pPr>
       <w:rPr>
         <w:rFonts w:ascii="Symbol" w:cs="Symbol" w:hAnsi="Symbol" w:eastAsia="Symbol"/>
@@ -2896,7 +3078,7 @@
         <w:spacing w:val="0"/>
         <w:w w:val="100"/>
         <w:kern w:val="0"/>
-        <w:position w:val="0"/>
+        <w:position w:val="-4"/>
         <w:highlight w:val="none"/>
         <w:vertAlign w:val="baseline"/>
       </w:rPr>
@@ -3156,7 +3338,7 @@
       <w:lvlText w:val="·"/>
       <w:lvlJc w:val="left"/>
       <w:pPr>
-        <w:ind w:left="720" w:hanging="360"/>
+        <w:ind w:left="533" w:hanging="173"/>
       </w:pPr>
       <w:rPr>
         <w:rFonts w:ascii="Symbol" w:cs="Symbol" w:hAnsi="Symbol" w:eastAsia="Symbol"/>
@@ -3174,7 +3356,7 @@
         <w:spacing w:val="0"/>
         <w:w w:val="100"/>
         <w:kern w:val="0"/>
-        <w:position w:val="0"/>
+        <w:position w:val="-4"/>
         <w:highlight w:val="none"/>
         <w:vertAlign w:val="baseline"/>
       </w:rPr>

</xml_diff>

<commit_message>
Added SMU to job title on resume
</commit_message>
<xml_diff>
--- a/portfolio/static/portfolio/images/resume.docx
+++ b/portfolio/static/portfolio/images/resume.docx
@@ -653,15 +653,19 @@
           <w:rFonts w:ascii="Times New Roman" w:cs="Times New Roman" w:hAnsi="Times New Roman" w:eastAsia="Times New Roman"/>
           <w:b w:val="1"/>
           <w:bCs w:val="1"/>
-          <w:spacing w:val="0"/>
-        </w:rPr>
-      </w:pPr>
-      <w:r>
-        <w:rPr>
-          <w:rFonts w:ascii="Times New Roman" w:hAnsi="Times New Roman"/>
-          <w:b w:val="1"/>
-          <w:bCs w:val="1"/>
-          <w:spacing w:val="0"/>
+          <w:spacing w:val="-1"/>
+          <w:sz w:val="24"/>
+          <w:szCs w:val="24"/>
+        </w:rPr>
+      </w:pPr>
+      <w:r>
+        <w:rPr>
+          <w:rFonts w:ascii="Times New Roman" w:hAnsi="Times New Roman"/>
+          <w:b w:val="1"/>
+          <w:bCs w:val="1"/>
+          <w:spacing w:val="-1"/>
+          <w:sz w:val="24"/>
+          <w:szCs w:val="24"/>
           <w:rtl w:val="0"/>
           <w:lang w:val="en-US"/>
         </w:rPr>
@@ -686,7 +690,7 @@
           <w:rtl w:val="0"/>
           <w:lang w:val="en-US"/>
         </w:rPr>
-        <w:t>ATLAS Collaboration</w:t>
+        <w:t>SMU ATLAS Experiment</w:t>
       </w:r>
       <w:r>
         <w:rPr>

</xml_diff>